<commit_message>
new references on the report, highlight crucial information on assignment paper
</commit_message>
<xml_diff>
--- a/Rel_RP-Phishing_Vasco-Rodrigues.docx
+++ b/Rel_RP-Phishing_Vasco-Rodrigues.docx
@@ -37,8 +37,19 @@
           <w:sz w:val="96"/>
           <w:szCs w:val="96"/>
         </w:rPr>
-        <w:t>Project Assignment</w:t>
-      </w:r>
+        <w:t xml:space="preserve">Project </w:t>
+      </w:r>
+      <w:proofErr w:type="spellStart"/>
+      <w:r>
+        <w:rPr>
+          <w:b/>
+          <w:bCs/>
+          <w:sz w:val="96"/>
+          <w:szCs w:val="96"/>
+        </w:rPr>
+        <w:t>Assignment</w:t>
+      </w:r>
+      <w:proofErr w:type="spellEnd"/>
     </w:p>
     <w:p>
       <w:pPr>
@@ -50,6 +61,7 @@
           <w:szCs w:val="52"/>
         </w:rPr>
       </w:pPr>
+      <w:proofErr w:type="spellStart"/>
       <w:r>
         <w:rPr>
           <w:b/>
@@ -57,8 +69,49 @@
           <w:sz w:val="52"/>
           <w:szCs w:val="52"/>
         </w:rPr>
-        <w:t>Chasing Phishing URLs</w:t>
-      </w:r>
+        <w:t>Chasing</w:t>
+      </w:r>
+      <w:proofErr w:type="spellEnd"/>
+      <w:r>
+        <w:rPr>
+          <w:b/>
+          <w:bCs/>
+          <w:sz w:val="52"/>
+          <w:szCs w:val="52"/>
+        </w:rPr>
+        <w:t xml:space="preserve"> </w:t>
+      </w:r>
+      <w:proofErr w:type="spellStart"/>
+      <w:r>
+        <w:rPr>
+          <w:b/>
+          <w:bCs/>
+          <w:sz w:val="52"/>
+          <w:szCs w:val="52"/>
+        </w:rPr>
+        <w:t>Phishing</w:t>
+      </w:r>
+      <w:proofErr w:type="spellEnd"/>
+      <w:r>
+        <w:rPr>
+          <w:b/>
+          <w:bCs/>
+          <w:sz w:val="52"/>
+          <w:szCs w:val="52"/>
+        </w:rPr>
+        <w:t xml:space="preserve"> </w:t>
+      </w:r>
+      <w:proofErr w:type="spellStart"/>
+      <w:r>
+        <w:rPr>
+          <w:b/>
+          <w:bCs/>
+          <w:sz w:val="52"/>
+          <w:szCs w:val="52"/>
+        </w:rPr>
+        <w:t>URLs</w:t>
+      </w:r>
+      <w:proofErr w:type="spellEnd"/>
     </w:p>
     <w:p>
       <w:pPr>
@@ -161,13 +214,22 @@
         </w:rPr>
         <w:t xml:space="preserve">o Rodrigues </w:t>
       </w:r>
+      <w:proofErr w:type="spellStart"/>
       <w:proofErr w:type="gramStart"/>
       <w:r>
         <w:rPr>
           <w:sz w:val="24"/>
           <w:szCs w:val="24"/>
         </w:rPr>
-        <w:t>Nr.º</w:t>
+        <w:t>Nr</w:t>
+      </w:r>
+      <w:proofErr w:type="spellEnd"/>
+      <w:r>
+        <w:rPr>
+          <w:sz w:val="24"/>
+          <w:szCs w:val="24"/>
+        </w:rPr>
+        <w:t>.º</w:t>
       </w:r>
       <w:proofErr w:type="gramEnd"/>
       <w:r>
@@ -2250,16 +2312,19 @@
         <w:pStyle w:val="Ttulo1"/>
       </w:pPr>
       <w:bookmarkStart w:id="0" w:name="_Toc193486279"/>
+      <w:proofErr w:type="spellStart"/>
       <w:r>
         <w:lastRenderedPageBreak/>
         <w:t>Introdução</w:t>
       </w:r>
       <w:bookmarkEnd w:id="0"/>
+      <w:proofErr w:type="spellEnd"/>
     </w:p>
     <w:p>
       <w:r>
         <w:t xml:space="preserve">Atualmente, enquanto navegamos na internet, estamos em constante perigo e sujeitos a tentativas de roubo da nossa informação pessoal sem a nossa permissão. Por esta razão, o trabalho proposto e realizado no âmbito da cadeira de Reconhecimento de Padrões apresenta uma grande importância para assegurar a nossa segurança. O objetivo do mesmo é a identificação de </w:t>
       </w:r>
+      <w:proofErr w:type="spellStart"/>
       <w:r>
         <w:rPr>
           <w:i/>
@@ -2267,6 +2332,7 @@
         </w:rPr>
         <w:t>URLs</w:t>
       </w:r>
+      <w:proofErr w:type="spellEnd"/>
       <w:r>
         <w:t xml:space="preserve"> maliciosos através de um modelo de classificação.</w:t>
       </w:r>
@@ -2275,16 +2341,35 @@
       <w:r>
         <w:t xml:space="preserve">Para garantir que esta classificação seja a melhor possível, dados os dados disponíveis, serão realizadas diversas operações, como </w:t>
       </w:r>
-      <w:r>
-        <w:rPr>
-          <w:i/>
-          <w:iCs/>
-        </w:rPr>
-        <w:t>feature selection</w:t>
-      </w:r>
+      <w:proofErr w:type="spellStart"/>
+      <w:r>
+        <w:rPr>
+          <w:i/>
+          <w:iCs/>
+        </w:rPr>
+        <w:t>feature</w:t>
+      </w:r>
+      <w:proofErr w:type="spellEnd"/>
+      <w:r>
+        <w:rPr>
+          <w:i/>
+          <w:iCs/>
+        </w:rPr>
+        <w:t xml:space="preserve"> </w:t>
+      </w:r>
+      <w:proofErr w:type="spellStart"/>
+      <w:r>
+        <w:rPr>
+          <w:i/>
+          <w:iCs/>
+        </w:rPr>
+        <w:t>selection</w:t>
+      </w:r>
+      <w:proofErr w:type="spellEnd"/>
       <w:r>
         <w:t xml:space="preserve">, </w:t>
       </w:r>
+      <w:proofErr w:type="spellStart"/>
       <w:r>
         <w:rPr>
           <w:i/>
@@ -2292,26 +2377,70 @@
         </w:rPr>
         <w:t>cleaning</w:t>
       </w:r>
+      <w:proofErr w:type="spellEnd"/>
       <w:r>
         <w:t xml:space="preserve"> e </w:t>
       </w:r>
-      <w:r>
-        <w:rPr>
-          <w:i/>
-          <w:iCs/>
-        </w:rPr>
-        <w:t>normalization of data</w:t>
+      <w:proofErr w:type="spellStart"/>
+      <w:r>
+        <w:rPr>
+          <w:i/>
+          <w:iCs/>
+        </w:rPr>
+        <w:t>normalization</w:t>
+      </w:r>
+      <w:proofErr w:type="spellEnd"/>
+      <w:r>
+        <w:rPr>
+          <w:i/>
+          <w:iCs/>
+        </w:rPr>
+        <w:t xml:space="preserve"> </w:t>
+      </w:r>
+      <w:proofErr w:type="spellStart"/>
+      <w:r>
+        <w:rPr>
+          <w:i/>
+          <w:iCs/>
+        </w:rPr>
+        <w:t>of</w:t>
+      </w:r>
+      <w:proofErr w:type="spellEnd"/>
+      <w:r>
+        <w:rPr>
+          <w:i/>
+          <w:iCs/>
+        </w:rPr>
+        <w:t xml:space="preserve"> data</w:t>
       </w:r>
       <w:r>
         <w:t xml:space="preserve">, e </w:t>
       </w:r>
-      <w:r>
-        <w:rPr>
-          <w:i/>
-          <w:iCs/>
-        </w:rPr>
-        <w:t>dimensionality reduction</w:t>
-      </w:r>
+      <w:proofErr w:type="spellStart"/>
+      <w:r>
+        <w:rPr>
+          <w:i/>
+          <w:iCs/>
+        </w:rPr>
+        <w:t>dimensionality</w:t>
+      </w:r>
+      <w:proofErr w:type="spellEnd"/>
+      <w:r>
+        <w:rPr>
+          <w:i/>
+          <w:iCs/>
+        </w:rPr>
+        <w:t xml:space="preserve"> </w:t>
+      </w:r>
+      <w:proofErr w:type="spellStart"/>
+      <w:r>
+        <w:rPr>
+          <w:i/>
+          <w:iCs/>
+        </w:rPr>
+        <w:t>reduction</w:t>
+      </w:r>
+      <w:proofErr w:type="spellEnd"/>
       <w:r>
         <w:t xml:space="preserve">. Além disso, serão utilizados diversos modelos, tendo os seus resultados comparados entre si, de forma a garantir que seja escolhido o modelo que melhor se comporta em dados </w:t>
       </w:r>
@@ -2328,16 +2457,35 @@
       <w:r>
         <w:t xml:space="preserve">Dentro das operações de </w:t>
       </w:r>
-      <w:r>
-        <w:rPr>
-          <w:i/>
-          <w:iCs/>
-        </w:rPr>
-        <w:t>feature selection</w:t>
-      </w:r>
+      <w:proofErr w:type="spellStart"/>
+      <w:r>
+        <w:rPr>
+          <w:i/>
+          <w:iCs/>
+        </w:rPr>
+        <w:t>feature</w:t>
+      </w:r>
+      <w:proofErr w:type="spellEnd"/>
+      <w:r>
+        <w:rPr>
+          <w:i/>
+          <w:iCs/>
+        </w:rPr>
+        <w:t xml:space="preserve"> </w:t>
+      </w:r>
+      <w:proofErr w:type="spellStart"/>
+      <w:r>
+        <w:rPr>
+          <w:i/>
+          <w:iCs/>
+        </w:rPr>
+        <w:t>selection</w:t>
+      </w:r>
+      <w:proofErr w:type="spellEnd"/>
       <w:r>
         <w:t xml:space="preserve">, serão utilizados testes como o de </w:t>
       </w:r>
+      <w:proofErr w:type="spellStart"/>
       <w:r>
         <w:rPr>
           <w:i/>
@@ -2345,6 +2493,7 @@
         </w:rPr>
         <w:t>Kruskal-Wallis</w:t>
       </w:r>
+      <w:proofErr w:type="spellEnd"/>
       <w:r>
         <w:t xml:space="preserve">, que permitirá verificar como as características se relacionam com a variável </w:t>
       </w:r>
@@ -2369,13 +2518,31 @@
       <w:r>
         <w:t xml:space="preserve">Já nas operações de </w:t>
       </w:r>
-      <w:r>
-        <w:rPr>
-          <w:i/>
-          <w:iCs/>
-        </w:rPr>
-        <w:t>dimensionality reduction</w:t>
-      </w:r>
+      <w:proofErr w:type="spellStart"/>
+      <w:r>
+        <w:rPr>
+          <w:i/>
+          <w:iCs/>
+        </w:rPr>
+        <w:t>dimensionality</w:t>
+      </w:r>
+      <w:proofErr w:type="spellEnd"/>
+      <w:r>
+        <w:rPr>
+          <w:i/>
+          <w:iCs/>
+        </w:rPr>
+        <w:t xml:space="preserve"> </w:t>
+      </w:r>
+      <w:proofErr w:type="spellStart"/>
+      <w:r>
+        <w:rPr>
+          <w:i/>
+          <w:iCs/>
+        </w:rPr>
+        <w:t>reduction</w:t>
+      </w:r>
+      <w:proofErr w:type="spellEnd"/>
       <w:r>
         <w:t xml:space="preserve">, será testada a utilização de </w:t>
       </w:r>
@@ -2394,8 +2561,33 @@
           <w:i/>
           <w:iCs/>
         </w:rPr>
-        <w:t>Principal Component Analysis</w:t>
-      </w:r>
+        <w:t xml:space="preserve">Principal </w:t>
+      </w:r>
+      <w:proofErr w:type="spellStart"/>
+      <w:r>
+        <w:rPr>
+          <w:i/>
+          <w:iCs/>
+        </w:rPr>
+        <w:t>Component</w:t>
+      </w:r>
+      <w:proofErr w:type="spellEnd"/>
+      <w:r>
+        <w:rPr>
+          <w:i/>
+          <w:iCs/>
+        </w:rPr>
+        <w:t xml:space="preserve"> </w:t>
+      </w:r>
+      <w:proofErr w:type="spellStart"/>
+      <w:r>
+        <w:rPr>
+          <w:i/>
+          <w:iCs/>
+        </w:rPr>
+        <w:t>Analysis</w:t>
+      </w:r>
+      <w:proofErr w:type="spellEnd"/>
       <w:r>
         <w:t>), que procura representar os dados num novo eixo, de forma a obter uma melhor representação e uma mais fácil discriminação dos dados.</w:t>
       </w:r>
@@ -2404,33 +2596,135 @@
       <w:r>
         <w:t xml:space="preserve">Os modelos que serão utilizados são: </w:t>
       </w:r>
-      <w:r>
-        <w:rPr>
-          <w:i/>
-          <w:iCs/>
-        </w:rPr>
-        <w:t>Minimum Distance Classifier</w:t>
-      </w:r>
+      <w:proofErr w:type="spellStart"/>
+      <w:r>
+        <w:rPr>
+          <w:i/>
+          <w:iCs/>
+        </w:rPr>
+        <w:t>Minimum</w:t>
+      </w:r>
+      <w:proofErr w:type="spellEnd"/>
+      <w:r>
+        <w:rPr>
+          <w:i/>
+          <w:iCs/>
+        </w:rPr>
+        <w:t xml:space="preserve"> </w:t>
+      </w:r>
+      <w:proofErr w:type="spellStart"/>
+      <w:r>
+        <w:rPr>
+          <w:i/>
+          <w:iCs/>
+        </w:rPr>
+        <w:t>Distance</w:t>
+      </w:r>
+      <w:proofErr w:type="spellEnd"/>
+      <w:r>
+        <w:rPr>
+          <w:i/>
+          <w:iCs/>
+        </w:rPr>
+        <w:t xml:space="preserve"> </w:t>
+      </w:r>
+      <w:proofErr w:type="spellStart"/>
+      <w:r>
+        <w:rPr>
+          <w:i/>
+          <w:iCs/>
+        </w:rPr>
+        <w:t>Classifier</w:t>
+      </w:r>
+      <w:proofErr w:type="spellEnd"/>
       <w:r>
         <w:t xml:space="preserve">, tanto com </w:t>
       </w:r>
-      <w:r>
-        <w:rPr>
-          <w:i/>
-          <w:iCs/>
-        </w:rPr>
-        <w:t>Euclidean Distance Discriminant</w:t>
-      </w:r>
+      <w:proofErr w:type="spellStart"/>
+      <w:r>
+        <w:rPr>
+          <w:i/>
+          <w:iCs/>
+        </w:rPr>
+        <w:t>Euclidean</w:t>
+      </w:r>
+      <w:proofErr w:type="spellEnd"/>
+      <w:r>
+        <w:rPr>
+          <w:i/>
+          <w:iCs/>
+        </w:rPr>
+        <w:t xml:space="preserve"> </w:t>
+      </w:r>
+      <w:proofErr w:type="spellStart"/>
+      <w:r>
+        <w:rPr>
+          <w:i/>
+          <w:iCs/>
+        </w:rPr>
+        <w:t>Distance</w:t>
+      </w:r>
+      <w:proofErr w:type="spellEnd"/>
+      <w:r>
+        <w:rPr>
+          <w:i/>
+          <w:iCs/>
+        </w:rPr>
+        <w:t xml:space="preserve"> </w:t>
+      </w:r>
+      <w:proofErr w:type="spellStart"/>
+      <w:r>
+        <w:rPr>
+          <w:i/>
+          <w:iCs/>
+        </w:rPr>
+        <w:t>Discriminant</w:t>
+      </w:r>
+      <w:proofErr w:type="spellEnd"/>
       <w:r>
         <w:t xml:space="preserve"> como com </w:t>
       </w:r>
-      <w:r>
-        <w:rPr>
-          <w:i/>
-          <w:iCs/>
-        </w:rPr>
-        <w:t>Mahalanobis Distance Discriminant</w:t>
-      </w:r>
+      <w:proofErr w:type="spellStart"/>
+      <w:r>
+        <w:rPr>
+          <w:i/>
+          <w:iCs/>
+        </w:rPr>
+        <w:t>Mahalanobis</w:t>
+      </w:r>
+      <w:proofErr w:type="spellEnd"/>
+      <w:r>
+        <w:rPr>
+          <w:i/>
+          <w:iCs/>
+        </w:rPr>
+        <w:t xml:space="preserve"> </w:t>
+      </w:r>
+      <w:proofErr w:type="spellStart"/>
+      <w:r>
+        <w:rPr>
+          <w:i/>
+          <w:iCs/>
+        </w:rPr>
+        <w:t>Distance</w:t>
+      </w:r>
+      <w:proofErr w:type="spellEnd"/>
+      <w:r>
+        <w:rPr>
+          <w:i/>
+          <w:iCs/>
+        </w:rPr>
+        <w:t xml:space="preserve"> </w:t>
+      </w:r>
+      <w:proofErr w:type="spellStart"/>
+      <w:r>
+        <w:rPr>
+          <w:i/>
+          <w:iCs/>
+        </w:rPr>
+        <w:t>Discriminant</w:t>
+      </w:r>
+      <w:proofErr w:type="spellEnd"/>
       <w:r>
         <w:t xml:space="preserve">, e </w:t>
       </w:r>
@@ -2449,11 +2743,37 @@
           <w:i/>
           <w:iCs/>
         </w:rPr>
-        <w:t>Linear Discriminant Analysis</w:t>
-      </w:r>
+        <w:t xml:space="preserve">Linear </w:t>
+      </w:r>
+      <w:proofErr w:type="spellStart"/>
+      <w:r>
+        <w:rPr>
+          <w:i/>
+          <w:iCs/>
+        </w:rPr>
+        <w:t>Discriminant</w:t>
+      </w:r>
+      <w:proofErr w:type="spellEnd"/>
+      <w:r>
+        <w:rPr>
+          <w:i/>
+          <w:iCs/>
+        </w:rPr>
+        <w:t xml:space="preserve"> </w:t>
+      </w:r>
+      <w:proofErr w:type="spellStart"/>
+      <w:r>
+        <w:rPr>
+          <w:i/>
+          <w:iCs/>
+        </w:rPr>
+        <w:t>Analysis</w:t>
+      </w:r>
+      <w:proofErr w:type="spellEnd"/>
       <w:r>
         <w:t xml:space="preserve">). Ambos os modelos serão treinados e testados no mesmo </w:t>
       </w:r>
+      <w:proofErr w:type="spellStart"/>
       <w:r>
         <w:rPr>
           <w:i/>
@@ -2461,6 +2781,7 @@
         </w:rPr>
         <w:t>dataset</w:t>
       </w:r>
+      <w:proofErr w:type="spellEnd"/>
       <w:r>
         <w:t xml:space="preserve">, utilizando </w:t>
       </w:r>
@@ -2469,11 +2790,21 @@
           <w:i/>
           <w:iCs/>
         </w:rPr>
-        <w:t>cross-validation</w:t>
-      </w:r>
+        <w:t>cross-</w:t>
+      </w:r>
+      <w:proofErr w:type="spellStart"/>
+      <w:r>
+        <w:rPr>
+          <w:i/>
+          <w:iCs/>
+        </w:rPr>
+        <w:t>validation</w:t>
+      </w:r>
+      <w:proofErr w:type="spellEnd"/>
       <w:r>
         <w:t xml:space="preserve">, para garantir resultados de treino/teste mais coerentes. As métricas utilizadas para avaliar estes modelos serão: </w:t>
       </w:r>
+      <w:proofErr w:type="spellStart"/>
       <w:r>
         <w:rPr>
           <w:i/>
@@ -2481,9 +2812,11 @@
         </w:rPr>
         <w:t>sensitivity</w:t>
       </w:r>
+      <w:proofErr w:type="spellEnd"/>
       <w:r>
         <w:t xml:space="preserve">, </w:t>
       </w:r>
+      <w:proofErr w:type="spellStart"/>
       <w:r>
         <w:rPr>
           <w:i/>
@@ -2491,6 +2824,7 @@
         </w:rPr>
         <w:t>specificity</w:t>
       </w:r>
+      <w:proofErr w:type="spellEnd"/>
       <w:r>
         <w:t xml:space="preserve">, </w:t>
       </w:r>
@@ -2514,6 +2848,7 @@
       <w:r>
         <w:t xml:space="preserve">. A </w:t>
       </w:r>
+      <w:proofErr w:type="spellStart"/>
       <w:r>
         <w:rPr>
           <w:i/>
@@ -2521,9 +2856,11 @@
         </w:rPr>
         <w:t>accuracy</w:t>
       </w:r>
+      <w:proofErr w:type="spellEnd"/>
       <w:r>
         <w:t xml:space="preserve"> não será considerada, pois, como é referido no enunciado do próprio projeto, este é um </w:t>
       </w:r>
+      <w:proofErr w:type="spellStart"/>
       <w:r>
         <w:rPr>
           <w:i/>
@@ -2531,19 +2868,39 @@
         </w:rPr>
         <w:t>dataset</w:t>
       </w:r>
+      <w:proofErr w:type="spellEnd"/>
       <w:r>
         <w:t xml:space="preserve"> desequilibrado (</w:t>
       </w:r>
-      <w:r>
-        <w:rPr>
-          <w:i/>
-          <w:iCs/>
-        </w:rPr>
-        <w:t>imbalanced dataset</w:t>
-      </w:r>
+      <w:proofErr w:type="spellStart"/>
+      <w:r>
+        <w:rPr>
+          <w:i/>
+          <w:iCs/>
+        </w:rPr>
+        <w:t>imbalanced</w:t>
+      </w:r>
+      <w:proofErr w:type="spellEnd"/>
+      <w:r>
+        <w:rPr>
+          <w:i/>
+          <w:iCs/>
+        </w:rPr>
+        <w:t xml:space="preserve"> </w:t>
+      </w:r>
+      <w:proofErr w:type="spellStart"/>
+      <w:r>
+        <w:rPr>
+          <w:i/>
+          <w:iCs/>
+        </w:rPr>
+        <w:t>dataset</w:t>
+      </w:r>
+      <w:proofErr w:type="spellEnd"/>
       <w:r>
         <w:t xml:space="preserve">), e a </w:t>
       </w:r>
+      <w:proofErr w:type="spellStart"/>
       <w:r>
         <w:rPr>
           <w:i/>
@@ -2551,6 +2908,7 @@
         </w:rPr>
         <w:t>accuracy</w:t>
       </w:r>
+      <w:proofErr w:type="spellEnd"/>
       <w:r>
         <w:t>, no seu cálculo, não tem em consideração este facto.</w:t>
       </w:r>
@@ -2582,6 +2940,7 @@
       <w:r>
         <w:t xml:space="preserve">Antes da especificação da implementação dos modelos é importante mencionar que as características categóricas e binárias presentes no </w:t>
       </w:r>
+      <w:proofErr w:type="spellStart"/>
       <w:r>
         <w:rPr>
           <w:i/>
@@ -2589,6 +2948,7 @@
         </w:rPr>
         <w:t>dataset</w:t>
       </w:r>
+      <w:proofErr w:type="spellEnd"/>
       <w:r>
         <w:t xml:space="preserve"> foram totalmente removidas isto porque os modelos dados até agora apenas lidam com dados contínuos e são próprios para esse tipo de dados.</w:t>
       </w:r>
@@ -2598,6 +2958,7 @@
         <w:pStyle w:val="Ttulo2"/>
       </w:pPr>
       <w:bookmarkStart w:id="2" w:name="_Toc193486281"/>
+      <w:proofErr w:type="spellStart"/>
       <w:r>
         <w:t>Normaliza</w:t>
       </w:r>
@@ -2605,6 +2966,7 @@
         <w:t>ção</w:t>
       </w:r>
       <w:bookmarkEnd w:id="2"/>
+      <w:proofErr w:type="spellEnd"/>
     </w:p>
     <w:p>
       <w:pPr>
@@ -2626,8 +2988,17 @@
           <w:i/>
           <w:iCs/>
         </w:rPr>
-        <w:t>min-max</w:t>
-      </w:r>
+        <w:t>min-</w:t>
+      </w:r>
+      <w:proofErr w:type="spellStart"/>
+      <w:r>
+        <w:rPr>
+          <w:i/>
+          <w:iCs/>
+        </w:rPr>
+        <w:t>max</w:t>
+      </w:r>
+      <w:proofErr w:type="spellEnd"/>
       <w:r>
         <w:t xml:space="preserve"> e </w:t>
       </w:r>
@@ -2664,22 +3035,19 @@
           <w:i/>
           <w:iCs/>
         </w:rPr>
-        <w:t>min-max</w:t>
-      </w:r>
-      <w:r>
-        <w:t xml:space="preserve"> transforma os dados </w:t>
-      </w:r>
-      <w:r>
-        <w:t>de forma que</w:t>
-      </w:r>
-      <w:r>
-        <w:t xml:space="preserve"> estes se situem n</w:t>
-      </w:r>
-      <w:r>
-        <w:t xml:space="preserve">o intervalo </w:t>
-      </w:r>
-      <w:r>
-        <w:t xml:space="preserve">0 </w:t>
+        <w:t>min-</w:t>
+      </w:r>
+      <w:proofErr w:type="spellStart"/>
+      <w:r>
+        <w:rPr>
+          <w:i/>
+          <w:iCs/>
+        </w:rPr>
+        <w:t>max</w:t>
+      </w:r>
+      <w:proofErr w:type="spellEnd"/>
+      <w:r>
+        <w:t xml:space="preserve"> transforma os dados de forma que estes se situem no intervalo 0 </w:t>
       </w:r>
       <w:proofErr w:type="gramStart"/>
       <w:r>
@@ -2721,18 +3089,24 @@
         <w:jc w:val="both"/>
       </w:pPr>
       <w:r>
-        <w:t>A normalização</w:t>
-      </w:r>
-      <w:r>
-        <w:t xml:space="preserve"> </w:t>
-      </w:r>
-      <w:r>
-        <w:rPr>
-          <w:i/>
-          <w:iCs/>
-        </w:rPr>
-        <w:t>min-max</w:t>
-      </w:r>
+        <w:t xml:space="preserve">A normalização </w:t>
+      </w:r>
+      <w:r>
+        <w:rPr>
+          <w:i/>
+          <w:iCs/>
+        </w:rPr>
+        <w:t>min-</w:t>
+      </w:r>
+      <w:proofErr w:type="spellStart"/>
+      <w:r>
+        <w:rPr>
+          <w:i/>
+          <w:iCs/>
+        </w:rPr>
+        <w:t>max</w:t>
+      </w:r>
+      <w:proofErr w:type="spellEnd"/>
       <w:r>
         <w:t xml:space="preserve"> é expressa pela fórmula:</w:t>
       </w:r>
@@ -2888,7 +3262,21 @@
         <w:rPr>
           <w:rFonts w:eastAsiaTheme="minorEastAsia"/>
         </w:rPr>
-        <w:t>Onde x é o valor original, min(X) é o valor mínimo da característica, e max(X) é valor máximo.</w:t>
+        <w:t xml:space="preserve">Onde x é o valor original, min(X) é o valor mínimo da característica, e </w:t>
+      </w:r>
+      <w:proofErr w:type="spellStart"/>
+      <w:r>
+        <w:rPr>
+          <w:rFonts w:eastAsiaTheme="minorEastAsia"/>
+        </w:rPr>
+        <w:t>max</w:t>
+      </w:r>
+      <w:proofErr w:type="spellEnd"/>
+      <w:r>
+        <w:rPr>
+          <w:rFonts w:eastAsiaTheme="minorEastAsia"/>
+        </w:rPr>
+        <w:t>(X) é valor máximo.</w:t>
       </w:r>
     </w:p>
     <w:p>
@@ -2904,6 +3292,7 @@
         </w:rPr>
         <w:t xml:space="preserve">Neste método </w:t>
       </w:r>
+      <w:proofErr w:type="spellStart"/>
       <w:r>
         <w:rPr>
           <w:rFonts w:eastAsiaTheme="minorEastAsia"/>
@@ -2912,6 +3301,7 @@
         </w:rPr>
         <w:t>outliers</w:t>
       </w:r>
+      <w:proofErr w:type="spellEnd"/>
       <w:r>
         <w:rPr>
           <w:rFonts w:eastAsiaTheme="minorEastAsia"/>
@@ -3122,13 +3512,7 @@
         <w:rPr>
           <w:rFonts w:eastAsiaTheme="minorEastAsia" w:cstheme="minorHAnsi"/>
         </w:rPr>
-        <w:t>μ</w:t>
-      </w:r>
-      <w:r>
-        <w:rPr>
-          <w:rFonts w:eastAsiaTheme="minorEastAsia" w:cstheme="minorHAnsi"/>
-        </w:rPr>
-        <w:t xml:space="preserve"> é a média da característica e σ é o desvio padrão.</w:t>
+        <w:t>μ é a média da característica e σ é o desvio padrão.</w:t>
       </w:r>
     </w:p>
     <w:p>
@@ -3145,6 +3529,7 @@
         <w:lastRenderedPageBreak/>
         <w:t xml:space="preserve">Este método é mais robusto à presença de </w:t>
       </w:r>
+      <w:proofErr w:type="spellStart"/>
       <w:r>
         <w:rPr>
           <w:rFonts w:eastAsiaTheme="minorEastAsia"/>
@@ -3153,6 +3538,7 @@
         </w:rPr>
         <w:t>outliers</w:t>
       </w:r>
+      <w:proofErr w:type="spellEnd"/>
       <w:r>
         <w:rPr>
           <w:rFonts w:eastAsiaTheme="minorEastAsia"/>
@@ -3180,6 +3566,7 @@
       <w:r>
         <w:t xml:space="preserve">uais características são mais discriminativas em relação a uma dada classe, ou seja, quais </w:t>
       </w:r>
+      <w:proofErr w:type="spellStart"/>
       <w:r>
         <w:rPr>
           <w:i/>
@@ -3187,6 +3574,7 @@
         </w:rPr>
         <w:t>features</w:t>
       </w:r>
+      <w:proofErr w:type="spellEnd"/>
       <w:r>
         <w:t xml:space="preserve"> apresentam diferenças significativas nas suas distribuições entre as diferentes classes.</w:t>
       </w:r>
@@ -3198,6 +3586,7 @@
       <w:r>
         <w:t xml:space="preserve">Para a sua implementação foi utilizada o módulo </w:t>
       </w:r>
+      <w:proofErr w:type="spellStart"/>
       <w:r>
         <w:rPr>
           <w:i/>
@@ -3205,9 +3594,11 @@
         </w:rPr>
         <w:t>kruskal</w:t>
       </w:r>
+      <w:proofErr w:type="spellEnd"/>
       <w:r>
         <w:t xml:space="preserve"> da biblioteca </w:t>
       </w:r>
+      <w:proofErr w:type="spellStart"/>
       <w:r>
         <w:rPr>
           <w:i/>
@@ -3215,6 +3606,7 @@
         </w:rPr>
         <w:t>scipy</w:t>
       </w:r>
+      <w:proofErr w:type="spellEnd"/>
       <w:r>
         <w:t xml:space="preserve"> para o cálculo do </w:t>
       </w:r>
@@ -3223,8 +3615,17 @@
           <w:i/>
           <w:iCs/>
         </w:rPr>
-        <w:t>H-value</w:t>
-      </w:r>
+        <w:t>H-</w:t>
+      </w:r>
+      <w:proofErr w:type="spellStart"/>
+      <w:r>
+        <w:rPr>
+          <w:i/>
+          <w:iCs/>
+        </w:rPr>
+        <w:t>value</w:t>
+      </w:r>
+      <w:proofErr w:type="spellEnd"/>
       <w:r>
         <w:t>, no entanto o seu cálculo é feito da seguinte forma:</w:t>
       </w:r>
@@ -3241,6 +3642,7 @@
       <w:r>
         <w:t xml:space="preserve">É selecionado uma </w:t>
       </w:r>
+      <w:proofErr w:type="spellStart"/>
       <w:r>
         <w:rPr>
           <w:i/>
@@ -3248,6 +3650,7 @@
         </w:rPr>
         <w:t>feature</w:t>
       </w:r>
+      <w:proofErr w:type="spellEnd"/>
       <w:r>
         <w:rPr>
           <w:i/>
@@ -3268,6 +3671,7 @@
       <w:r>
         <w:t xml:space="preserve">Para cada classe do target são atribuídos </w:t>
       </w:r>
+      <w:proofErr w:type="spellStart"/>
       <w:r>
         <w:rPr>
           <w:i/>
@@ -3275,9 +3679,11 @@
         </w:rPr>
         <w:t>ranks</w:t>
       </w:r>
+      <w:proofErr w:type="spellEnd"/>
       <w:r>
         <w:t xml:space="preserve"> por ordem crescente em relação aos valores da </w:t>
       </w:r>
+      <w:proofErr w:type="spellStart"/>
       <w:r>
         <w:rPr>
           <w:i/>
@@ -3285,6 +3691,7 @@
         </w:rPr>
         <w:t>feature</w:t>
       </w:r>
+      <w:proofErr w:type="spellEnd"/>
       <w:r>
         <w:t xml:space="preserve"> atual;</w:t>
       </w:r>
@@ -3301,6 +3708,7 @@
       <w:r>
         <w:t xml:space="preserve">É calculada a média do </w:t>
       </w:r>
+      <w:proofErr w:type="spellStart"/>
       <w:r>
         <w:rPr>
           <w:i/>
@@ -3308,6 +3716,7 @@
         </w:rPr>
         <w:t>rank</w:t>
       </w:r>
+      <w:proofErr w:type="spellEnd"/>
       <w:r>
         <w:t xml:space="preserve"> para cada classe </w:t>
       </w:r>
@@ -3336,6 +3745,7 @@
       <w:r>
         <w:t xml:space="preserve">É calculada a média de todos os </w:t>
       </w:r>
+      <w:proofErr w:type="spellStart"/>
       <w:r>
         <w:rPr>
           <w:i/>
@@ -3343,6 +3753,7 @@
         </w:rPr>
         <w:t>ranks</w:t>
       </w:r>
+      <w:proofErr w:type="spellEnd"/>
       <w:r>
         <w:t>;</w:t>
       </w:r>
@@ -3364,8 +3775,17 @@
           <w:i/>
           <w:iCs/>
         </w:rPr>
-        <w:t>H-value</w:t>
-      </w:r>
+        <w:t>H-</w:t>
+      </w:r>
+      <w:proofErr w:type="spellStart"/>
+      <w:r>
+        <w:rPr>
+          <w:i/>
+          <w:iCs/>
+        </w:rPr>
+        <w:t>value</w:t>
+      </w:r>
+      <w:proofErr w:type="spellEnd"/>
       <w:r>
         <w:t xml:space="preserve"> que tem a seguinte formula</w:t>
       </w:r>
@@ -3598,6 +4018,7 @@
         </w:rPr>
         <w:t xml:space="preserve">A </w:t>
       </w:r>
+      <w:proofErr w:type="spellStart"/>
       <w:r>
         <w:rPr>
           <w:rFonts w:eastAsiaTheme="minorEastAsia"/>
@@ -3606,6 +4027,7 @@
         </w:rPr>
         <w:t>feature</w:t>
       </w:r>
+      <w:proofErr w:type="spellEnd"/>
       <w:r>
         <w:rPr>
           <w:rFonts w:eastAsiaTheme="minorEastAsia"/>
@@ -3618,25 +4040,55 @@
           <w:i/>
           <w:iCs/>
         </w:rPr>
-        <w:t>H-value</w:t>
-      </w:r>
+        <w:t>H-</w:t>
+      </w:r>
+      <w:proofErr w:type="spellStart"/>
       <w:r>
         <w:rPr>
           <w:rFonts w:eastAsiaTheme="minorEastAsia"/>
+          <w:i/>
+          <w:iCs/>
+        </w:rPr>
+        <w:t>value</w:t>
+      </w:r>
+      <w:proofErr w:type="spellEnd"/>
+      <w:r>
+        <w:rPr>
+          <w:rFonts w:eastAsiaTheme="minorEastAsia"/>
         </w:rPr>
         <w:t xml:space="preserve"> maior é aquela que melhor discrimina os dados. Isto pode então ser utilizado para </w:t>
       </w:r>
+      <w:proofErr w:type="spellStart"/>
       <w:r>
         <w:rPr>
           <w:rFonts w:eastAsiaTheme="minorEastAsia"/>
           <w:i/>
           <w:iCs/>
         </w:rPr>
-        <w:t>feature selection</w:t>
-      </w:r>
+        <w:t>feature</w:t>
+      </w:r>
+      <w:proofErr w:type="spellEnd"/>
       <w:r>
         <w:rPr>
           <w:rFonts w:eastAsiaTheme="minorEastAsia"/>
+          <w:i/>
+          <w:iCs/>
+        </w:rPr>
+        <w:t xml:space="preserve"> </w:t>
+      </w:r>
+      <w:proofErr w:type="spellStart"/>
+      <w:r>
+        <w:rPr>
+          <w:rFonts w:eastAsiaTheme="minorEastAsia"/>
+          <w:i/>
+          <w:iCs/>
+        </w:rPr>
+        <w:t>selection</w:t>
+      </w:r>
+      <w:proofErr w:type="spellEnd"/>
+      <w:r>
+        <w:rPr>
+          <w:rFonts w:eastAsiaTheme="minorEastAsia"/>
         </w:rPr>
         <w:t>.</w:t>
       </w:r>
@@ -3651,6 +4103,7 @@
         </w:rPr>
         <w:t xml:space="preserve">Como este teste apenas verifica o poder discriminativo de uma característica é necessário descartar </w:t>
       </w:r>
+      <w:proofErr w:type="spellStart"/>
       <w:r>
         <w:rPr>
           <w:rFonts w:eastAsiaTheme="minorEastAsia"/>
@@ -3659,20 +4112,41 @@
         </w:rPr>
         <w:t>features</w:t>
       </w:r>
+      <w:proofErr w:type="spellEnd"/>
       <w:r>
         <w:rPr>
           <w:rFonts w:eastAsiaTheme="minorEastAsia"/>
         </w:rPr>
         <w:t xml:space="preserve"> que sejam altamente correlacionadas para isso foi feito o uso da matriz de correlação e serão removidas aquelas que apresentam valores muito altos entre si novamente, </w:t>
       </w:r>
+      <w:proofErr w:type="spellStart"/>
       <w:r>
         <w:rPr>
           <w:rFonts w:eastAsiaTheme="minorEastAsia"/>
           <w:i/>
           <w:iCs/>
         </w:rPr>
-        <w:t>feature selection</w:t>
-      </w:r>
+        <w:t>feature</w:t>
+      </w:r>
+      <w:proofErr w:type="spellEnd"/>
+      <w:r>
+        <w:rPr>
+          <w:rFonts w:eastAsiaTheme="minorEastAsia"/>
+          <w:i/>
+          <w:iCs/>
+        </w:rPr>
+        <w:t xml:space="preserve"> </w:t>
+      </w:r>
+      <w:proofErr w:type="spellStart"/>
+      <w:r>
+        <w:rPr>
+          <w:rFonts w:eastAsiaTheme="minorEastAsia"/>
+          <w:i/>
+          <w:iCs/>
+        </w:rPr>
+        <w:t>selection</w:t>
+      </w:r>
+      <w:proofErr w:type="spellEnd"/>
     </w:p>
     <w:p>
       <w:pPr>
@@ -3693,8 +4167,33 @@
           <w:i/>
           <w:iCs/>
         </w:rPr>
-        <w:t>Principal Component Analysis</w:t>
-      </w:r>
+        <w:t xml:space="preserve">Principal </w:t>
+      </w:r>
+      <w:proofErr w:type="spellStart"/>
+      <w:r>
+        <w:rPr>
+          <w:i/>
+          <w:iCs/>
+        </w:rPr>
+        <w:t>Component</w:t>
+      </w:r>
+      <w:proofErr w:type="spellEnd"/>
+      <w:r>
+        <w:rPr>
+          <w:i/>
+          <w:iCs/>
+        </w:rPr>
+        <w:t xml:space="preserve"> </w:t>
+      </w:r>
+      <w:proofErr w:type="spellStart"/>
+      <w:r>
+        <w:rPr>
+          <w:i/>
+          <w:iCs/>
+        </w:rPr>
+        <w:t>Analysis</w:t>
+      </w:r>
+      <w:proofErr w:type="spellEnd"/>
       <w:r>
         <w:t xml:space="preserve"> (</w:t>
       </w:r>
@@ -3711,6 +4210,7 @@
       <w:r>
         <w:t xml:space="preserve">m como objetivo principal descobrir um novo conjunto reduzido de </w:t>
       </w:r>
+      <w:proofErr w:type="spellStart"/>
       <w:r>
         <w:rPr>
           <w:i/>
@@ -3718,6 +4218,7 @@
         </w:rPr>
         <w:t>features</w:t>
       </w:r>
+      <w:proofErr w:type="spellEnd"/>
       <w:r>
         <w:t xml:space="preserve"> com menos redundância, com perda mínima de informação, esta preservação de informação é medida em termos de variância. Ele projeta os dados em direções onde os dados apresentam maior variação.</w:t>
       </w:r>
@@ -3768,6 +4269,7 @@
       <w:r>
         <w:t xml:space="preserve">Cálculo dos </w:t>
       </w:r>
+      <w:proofErr w:type="spellStart"/>
       <w:r>
         <w:rPr>
           <w:i/>
@@ -3775,9 +4277,11 @@
         </w:rPr>
         <w:t>eigenvectors</w:t>
       </w:r>
+      <w:proofErr w:type="spellEnd"/>
       <w:r>
         <w:t xml:space="preserve"> e </w:t>
       </w:r>
+      <w:proofErr w:type="spellStart"/>
       <w:r>
         <w:rPr>
           <w:i/>
@@ -3785,6 +4289,7 @@
         </w:rPr>
         <w:t>eigenvalues</w:t>
       </w:r>
+      <w:proofErr w:type="spellEnd"/>
       <w:r>
         <w:t>, pois estes representam as direções no espaço dos dados e a quantidade de variância capturada por cada componente principal, respetivamente.</w:t>
       </w:r>
@@ -3800,6 +4305,7 @@
       <w:r>
         <w:t xml:space="preserve">Ordenação dos </w:t>
       </w:r>
+      <w:proofErr w:type="spellStart"/>
       <w:r>
         <w:rPr>
           <w:i/>
@@ -3807,9 +4313,11 @@
         </w:rPr>
         <w:t>eigenvectors</w:t>
       </w:r>
+      <w:proofErr w:type="spellEnd"/>
       <w:r>
         <w:t xml:space="preserve"> e </w:t>
       </w:r>
+      <w:proofErr w:type="spellStart"/>
       <w:r>
         <w:rPr>
           <w:i/>
@@ -3817,6 +4325,7 @@
         </w:rPr>
         <w:t>eigenvalues</w:t>
       </w:r>
+      <w:proofErr w:type="spellEnd"/>
       <w:r>
         <w:t xml:space="preserve"> em ordem decrescente</w:t>
       </w:r>
@@ -3851,10 +4360,35 @@
           <w:i/>
           <w:iCs/>
         </w:rPr>
-        <w:t>Kaiser criterium</w:t>
-      </w:r>
-      <w:r>
-        <w:t xml:space="preserve">: Selecionar o eigenvalue antes do plot cair para baixo de 1, </w:t>
+        <w:t xml:space="preserve">Kaiser </w:t>
+      </w:r>
+      <w:proofErr w:type="spellStart"/>
+      <w:r>
+        <w:rPr>
+          <w:i/>
+          <w:iCs/>
+        </w:rPr>
+        <w:t>criterium</w:t>
+      </w:r>
+      <w:proofErr w:type="spellEnd"/>
+      <w:r>
+        <w:t xml:space="preserve">: Selecionar o </w:t>
+      </w:r>
+      <w:proofErr w:type="spellStart"/>
+      <w:r>
+        <w:t>eigenvalue</w:t>
+      </w:r>
+      <w:proofErr w:type="spellEnd"/>
+      <w:r>
+        <w:t xml:space="preserve"> antes do </w:t>
+      </w:r>
+      <w:proofErr w:type="spellStart"/>
+      <w:r>
+        <w:t>plot</w:t>
+      </w:r>
+      <w:proofErr w:type="spellEnd"/>
+      <w:r>
+        <w:t xml:space="preserve"> cair para baixo de 1, </w:t>
       </w:r>
       <w:r>
         <w:rPr>
@@ -3875,13 +4409,13 @@
           <w:i/>
           <w:iCs/>
         </w:rPr>
-      </w:r>
-      <w:r>
-        <w:rPr>
-          <w:i/>
-          <w:iCs/>
-        </w:rPr>
         <w:instrText xml:space="preserve"> \* MERGEFORMAT </w:instrText>
+      </w:r>
+      <w:r>
+        <w:rPr>
+          <w:i/>
+          <w:iCs/>
+        </w:rPr>
       </w:r>
       <w:r>
         <w:rPr>
@@ -3934,15 +4468,41 @@
           <w:iCs/>
         </w:rPr>
       </w:pPr>
-      <w:r>
-        <w:rPr>
-          <w:i/>
-          <w:iCs/>
-        </w:rPr>
-        <w:t>Scree test</w:t>
-      </w:r>
-      <w:r>
-        <w:t>: Selecionar o eigenvalue que e</w:t>
+      <w:proofErr w:type="spellStart"/>
+      <w:r>
+        <w:rPr>
+          <w:i/>
+          <w:iCs/>
+        </w:rPr>
+        <w:t>Scree</w:t>
+      </w:r>
+      <w:proofErr w:type="spellEnd"/>
+      <w:r>
+        <w:rPr>
+          <w:i/>
+          <w:iCs/>
+        </w:rPr>
+        <w:t xml:space="preserve"> </w:t>
+      </w:r>
+      <w:proofErr w:type="spellStart"/>
+      <w:r>
+        <w:rPr>
+          <w:i/>
+          <w:iCs/>
+        </w:rPr>
+        <w:t>test</w:t>
+      </w:r>
+      <w:proofErr w:type="spellEnd"/>
+      <w:r>
+        <w:t xml:space="preserve">: Selecionar o </w:t>
+      </w:r>
+      <w:proofErr w:type="spellStart"/>
+      <w:r>
+        <w:t>eigenvalue</w:t>
+      </w:r>
+      <w:proofErr w:type="spellEnd"/>
+      <w:r>
+        <w:t xml:space="preserve"> que e</w:t>
       </w:r>
       <w:r>
         <w:t xml:space="preserve">stabilizou a curva, </w:t>
@@ -3966,13 +4526,13 @@
           <w:i/>
           <w:iCs/>
         </w:rPr>
-      </w:r>
-      <w:r>
-        <w:rPr>
-          <w:i/>
-          <w:iCs/>
-        </w:rPr>
         <w:instrText xml:space="preserve"> \* MERGEFORMAT </w:instrText>
+      </w:r>
+      <w:r>
+        <w:rPr>
+          <w:i/>
+          <w:iCs/>
+        </w:rPr>
       </w:r>
       <w:r>
         <w:rPr>
@@ -4022,6 +4582,7 @@
         <w:rPr>
           <w:i/>
           <w:iCs/>
+          <w:noProof/>
         </w:rPr>
         <w:drawing>
           <wp:inline distT="0" distB="0" distL="0" distR="0" wp14:anchorId="0BDEAE78" wp14:editId="0FA02E16">
@@ -4070,55 +4631,57 @@
       <w:r>
         <w:t xml:space="preserve">Figura </w:t>
       </w:r>
-      <w:r>
-        <w:fldChar w:fldCharType="begin"/>
-      </w:r>
-      <w:r>
-        <w:instrText xml:space="preserve"> STYLEREF 1 \s </w:instrText>
-      </w:r>
-      <w:r>
-        <w:fldChar w:fldCharType="separate"/>
-      </w:r>
-      <w:r>
-        <w:rPr>
-          <w:noProof/>
-        </w:rPr>
-        <w:t>2</w:t>
-      </w:r>
-      <w:r>
-        <w:fldChar w:fldCharType="end"/>
-      </w:r>
+      <w:fldSimple w:instr=" STYLEREF 1 \s ">
+        <w:r>
+          <w:rPr>
+            <w:noProof/>
+          </w:rPr>
+          <w:t>2</w:t>
+        </w:r>
+      </w:fldSimple>
       <w:r>
         <w:noBreakHyphen/>
       </w:r>
-      <w:r>
-        <w:fldChar w:fldCharType="begin"/>
-      </w:r>
-      <w:r>
-        <w:instrText xml:space="preserve"> SEQ Figura \* ARABIC \s 1 </w:instrText>
-      </w:r>
-      <w:r>
-        <w:fldChar w:fldCharType="separate"/>
-      </w:r>
-      <w:r>
-        <w:rPr>
-          <w:noProof/>
-        </w:rPr>
-        <w:t>1</w:t>
-      </w:r>
-      <w:r>
-        <w:fldChar w:fldCharType="end"/>
-      </w:r>
+      <w:fldSimple w:instr=" SEQ Figura \* ARABIC \s 1 ">
+        <w:r>
+          <w:rPr>
+            <w:noProof/>
+          </w:rPr>
+          <w:t>1</w:t>
+        </w:r>
+      </w:fldSimple>
       <w:bookmarkEnd w:id="7"/>
       <w:r>
-        <w:t xml:space="preserve"> - Demonstração de kaiser criterium e scree test</w:t>
+        <w:t xml:space="preserve"> - Demonstração de kaiser </w:t>
+      </w:r>
+      <w:proofErr w:type="spellStart"/>
+      <w:r>
+        <w:t>criterium</w:t>
+      </w:r>
+      <w:proofErr w:type="spellEnd"/>
+      <w:r>
+        <w:t xml:space="preserve"> e </w:t>
+      </w:r>
+      <w:proofErr w:type="spellStart"/>
+      <w:r>
+        <w:t>scree</w:t>
+      </w:r>
+      <w:proofErr w:type="spellEnd"/>
+      <w:r>
+        <w:t xml:space="preserve"> </w:t>
+      </w:r>
+      <w:proofErr w:type="spellStart"/>
+      <w:r>
+        <w:t>test</w:t>
       </w:r>
       <w:bookmarkEnd w:id="8"/>
+      <w:proofErr w:type="spellEnd"/>
     </w:p>
     <w:p>
       <w:r>
         <w:t xml:space="preserve">Desta forma serão selecionadas um novo conjunto reduzido de </w:t>
       </w:r>
+      <w:proofErr w:type="spellStart"/>
       <w:r>
         <w:rPr>
           <w:i/>
@@ -4126,26 +4689,63 @@
         </w:rPr>
         <w:t>feature</w:t>
       </w:r>
+      <w:proofErr w:type="spellEnd"/>
       <w:r>
         <w:t xml:space="preserve"> que se insere no âmbito da </w:t>
       </w:r>
-      <w:r>
-        <w:rPr>
-          <w:i/>
-          <w:iCs/>
-        </w:rPr>
-        <w:t>feature reduction</w:t>
-      </w:r>
+      <w:proofErr w:type="spellStart"/>
+      <w:r>
+        <w:rPr>
+          <w:i/>
+          <w:iCs/>
+        </w:rPr>
+        <w:t>feature</w:t>
+      </w:r>
+      <w:proofErr w:type="spellEnd"/>
+      <w:r>
+        <w:rPr>
+          <w:i/>
+          <w:iCs/>
+        </w:rPr>
+        <w:t xml:space="preserve"> </w:t>
+      </w:r>
+      <w:proofErr w:type="spellStart"/>
+      <w:r>
+        <w:rPr>
+          <w:i/>
+          <w:iCs/>
+        </w:rPr>
+        <w:t>reduction</w:t>
+      </w:r>
+      <w:proofErr w:type="spellEnd"/>
       <w:r>
         <w:t>/</w:t>
       </w:r>
-      <w:r>
-        <w:rPr>
-          <w:i/>
-          <w:iCs/>
-        </w:rPr>
-        <w:t>dimensionality reduction</w:t>
-      </w:r>
+      <w:proofErr w:type="spellStart"/>
+      <w:r>
+        <w:rPr>
+          <w:i/>
+          <w:iCs/>
+        </w:rPr>
+        <w:t>dimensionality</w:t>
+      </w:r>
+      <w:proofErr w:type="spellEnd"/>
+      <w:r>
+        <w:rPr>
+          <w:i/>
+          <w:iCs/>
+        </w:rPr>
+        <w:t xml:space="preserve"> </w:t>
+      </w:r>
+      <w:proofErr w:type="spellStart"/>
+      <w:r>
+        <w:rPr>
+          <w:i/>
+          <w:iCs/>
+        </w:rPr>
+        <w:t>reduction</w:t>
+      </w:r>
+      <w:proofErr w:type="spellEnd"/>
       <w:r>
         <w:t>.</w:t>
       </w:r>
@@ -4190,23 +4790,59 @@
       <w:r>
         <w:t xml:space="preserve"> Para isto, é necessário definir métricas de distância. Entre várias existentes as mais comuns são </w:t>
       </w:r>
-      <w:r>
-        <w:rPr>
-          <w:i/>
-          <w:iCs/>
-        </w:rPr>
-        <w:t>Euclidean Distance</w:t>
-      </w:r>
+      <w:proofErr w:type="spellStart"/>
+      <w:r>
+        <w:rPr>
+          <w:i/>
+          <w:iCs/>
+        </w:rPr>
+        <w:t>Euclidean</w:t>
+      </w:r>
+      <w:proofErr w:type="spellEnd"/>
+      <w:r>
+        <w:rPr>
+          <w:i/>
+          <w:iCs/>
+        </w:rPr>
+        <w:t xml:space="preserve"> </w:t>
+      </w:r>
+      <w:proofErr w:type="spellStart"/>
+      <w:r>
+        <w:rPr>
+          <w:i/>
+          <w:iCs/>
+        </w:rPr>
+        <w:t>Distance</w:t>
+      </w:r>
+      <w:proofErr w:type="spellEnd"/>
       <w:r>
         <w:t xml:space="preserve"> e </w:t>
       </w:r>
-      <w:r>
-        <w:rPr>
-          <w:i/>
-          <w:iCs/>
-        </w:rPr>
-        <w:t>Mahalanobis Distance</w:t>
-      </w:r>
+      <w:proofErr w:type="spellStart"/>
+      <w:r>
+        <w:rPr>
+          <w:i/>
+          <w:iCs/>
+        </w:rPr>
+        <w:t>Mahalanobis</w:t>
+      </w:r>
+      <w:proofErr w:type="spellEnd"/>
+      <w:r>
+        <w:rPr>
+          <w:i/>
+          <w:iCs/>
+        </w:rPr>
+        <w:t xml:space="preserve"> </w:t>
+      </w:r>
+      <w:proofErr w:type="spellStart"/>
+      <w:r>
+        <w:rPr>
+          <w:i/>
+          <w:iCs/>
+        </w:rPr>
+        <w:t>Distance</w:t>
+      </w:r>
+      <w:proofErr w:type="spellEnd"/>
       <w:r>
         <w:t>:</w:t>
       </w:r>
@@ -4224,13 +4860,31 @@
           <w:iCs/>
         </w:rPr>
       </w:pPr>
-      <w:r>
-        <w:rPr>
-          <w:i/>
-          <w:iCs/>
-        </w:rPr>
-        <w:t>Euclidean Distance</w:t>
-      </w:r>
+      <w:proofErr w:type="spellStart"/>
+      <w:r>
+        <w:rPr>
+          <w:i/>
+          <w:iCs/>
+        </w:rPr>
+        <w:t>Euclidean</w:t>
+      </w:r>
+      <w:proofErr w:type="spellEnd"/>
+      <w:r>
+        <w:rPr>
+          <w:i/>
+          <w:iCs/>
+        </w:rPr>
+        <w:t xml:space="preserve"> </w:t>
+      </w:r>
+      <w:proofErr w:type="spellStart"/>
+      <w:r>
+        <w:rPr>
+          <w:i/>
+          <w:iCs/>
+        </w:rPr>
+        <w:t>Distance</w:t>
+      </w:r>
+      <w:proofErr w:type="spellEnd"/>
       <w:r>
         <w:t>: Mede a distância em “linha reta” entre dois pontos no espaço. E por consequência considera que as distribuições das classes são esféricas.</w:t>
       </w:r>
@@ -4248,13 +4902,31 @@
           <w:iCs/>
         </w:rPr>
       </w:pPr>
-      <w:r>
-        <w:rPr>
-          <w:i/>
-          <w:iCs/>
-        </w:rPr>
-        <w:t>Mahalanobis Distance</w:t>
-      </w:r>
+      <w:proofErr w:type="spellStart"/>
+      <w:r>
+        <w:rPr>
+          <w:i/>
+          <w:iCs/>
+        </w:rPr>
+        <w:t>Mahalanobis</w:t>
+      </w:r>
+      <w:proofErr w:type="spellEnd"/>
+      <w:r>
+        <w:rPr>
+          <w:i/>
+          <w:iCs/>
+        </w:rPr>
+        <w:t xml:space="preserve"> </w:t>
+      </w:r>
+      <w:proofErr w:type="spellStart"/>
+      <w:r>
+        <w:rPr>
+          <w:i/>
+          <w:iCs/>
+        </w:rPr>
+        <w:t>Distance</w:t>
+      </w:r>
+      <w:proofErr w:type="spellEnd"/>
       <w:r>
         <w:t>: Leva em consideração a correlação entre as características e as variações nas diferentes direções do espaço. Esta é particularmente útil quando as distribuições das classes não são esféricas ou têm escalas diferentes</w:t>
       </w:r>
@@ -4495,8 +5167,13 @@
         <w:pStyle w:val="Ttulo3"/>
       </w:pPr>
       <w:bookmarkStart w:id="11" w:name="_Toc193486288"/>
-      <w:r>
-        <w:t>Mahalanobis distance discriminant</w:t>
+      <w:proofErr w:type="spellStart"/>
+      <w:r>
+        <w:t>Mahalanobis</w:t>
+      </w:r>
+      <w:proofErr w:type="spellEnd"/>
+      <w:r>
+        <w:t xml:space="preserve"> distance discriminant</w:t>
       </w:r>
       <w:bookmarkEnd w:id="11"/>
     </w:p>
@@ -4507,13 +5184,47 @@
       <w:r>
         <w:t xml:space="preserve">Ao contrário do discriminante anterior, o </w:t>
       </w:r>
-      <w:r>
-        <w:rPr>
-          <w:i/>
-          <w:iCs/>
-        </w:rPr>
-        <w:t>Mahalanobis distance discriminant</w:t>
-      </w:r>
+      <w:proofErr w:type="spellStart"/>
+      <w:r>
+        <w:rPr>
+          <w:i/>
+          <w:iCs/>
+        </w:rPr>
+        <w:t>Mahalanobis</w:t>
+      </w:r>
+      <w:proofErr w:type="spellEnd"/>
+      <w:r>
+        <w:rPr>
+          <w:i/>
+          <w:iCs/>
+        </w:rPr>
+        <w:t xml:space="preserve"> </w:t>
+      </w:r>
+      <w:proofErr w:type="spellStart"/>
+      <w:r>
+        <w:rPr>
+          <w:i/>
+          <w:iCs/>
+        </w:rPr>
+        <w:t>distance</w:t>
+      </w:r>
+      <w:proofErr w:type="spellEnd"/>
+      <w:r>
+        <w:rPr>
+          <w:i/>
+          <w:iCs/>
+        </w:rPr>
+        <w:t xml:space="preserve"> </w:t>
+      </w:r>
+      <w:proofErr w:type="spellStart"/>
+      <w:r>
+        <w:rPr>
+          <w:i/>
+          <w:iCs/>
+        </w:rPr>
+        <w:t>discriminant</w:t>
+      </w:r>
+      <w:proofErr w:type="spellEnd"/>
       <w:r>
         <w:t xml:space="preserve"> leva em consideração as variações nas diferentes direções do espaço. Isto é feito incorporando a matriz de covariação no cálculo da distância, o que permite ajustar a métrica à forma e à orientação da distribuição dos dados.</w:t>
       </w:r>
@@ -4525,13 +5236,47 @@
       <w:r>
         <w:t xml:space="preserve">Esta característica torna o </w:t>
       </w:r>
-      <w:r>
-        <w:rPr>
-          <w:i/>
-          <w:iCs/>
-        </w:rPr>
-        <w:t>Mahalanobis distance discriminant</w:t>
-      </w:r>
+      <w:proofErr w:type="spellStart"/>
+      <w:r>
+        <w:rPr>
+          <w:i/>
+          <w:iCs/>
+        </w:rPr>
+        <w:t>Mahalanobis</w:t>
+      </w:r>
+      <w:proofErr w:type="spellEnd"/>
+      <w:r>
+        <w:rPr>
+          <w:i/>
+          <w:iCs/>
+        </w:rPr>
+        <w:t xml:space="preserve"> </w:t>
+      </w:r>
+      <w:proofErr w:type="spellStart"/>
+      <w:r>
+        <w:rPr>
+          <w:i/>
+          <w:iCs/>
+        </w:rPr>
+        <w:t>distance</w:t>
+      </w:r>
+      <w:proofErr w:type="spellEnd"/>
+      <w:r>
+        <w:rPr>
+          <w:i/>
+          <w:iCs/>
+        </w:rPr>
+        <w:t xml:space="preserve"> </w:t>
+      </w:r>
+      <w:proofErr w:type="spellStart"/>
+      <w:r>
+        <w:rPr>
+          <w:i/>
+          <w:iCs/>
+        </w:rPr>
+        <w:t>discriminant</w:t>
+      </w:r>
+      <w:proofErr w:type="spellEnd"/>
       <w:r>
         <w:t xml:space="preserve"> mais flexível e robusto, especialmente quando as classes têm distribuições elípticas ou quando as características estão correlacionadas. No entanto, o cálculo da matriz de covariação pode ser computacionalmente mais exigente.</w:t>
       </w:r>
@@ -4600,6 +5345,7 @@
       <w:r>
         <w:t xml:space="preserve">É feita a classificação de novos pontos calculando a distância </w:t>
       </w:r>
+      <w:proofErr w:type="spellStart"/>
       <w:r>
         <w:rPr>
           <w:i/>
@@ -4607,8 +5353,17 @@
         </w:rPr>
         <w:t>mahalanobis</w:t>
       </w:r>
-      <w:r>
-        <w:t xml:space="preserve"> entre cada ponto e a média das classes, a distância mahalanobis é dada pela fórmula:</w:t>
+      <w:proofErr w:type="spellEnd"/>
+      <w:r>
+        <w:t xml:space="preserve"> entre cada ponto e a média das classes, a distância </w:t>
+      </w:r>
+      <w:proofErr w:type="spellStart"/>
+      <w:r>
+        <w:t>mahalanobis</w:t>
+      </w:r>
+      <w:proofErr w:type="spellEnd"/>
+      <w:r>
+        <w:t xml:space="preserve"> é dada pela fórmula:</w:t>
       </w:r>
     </w:p>
     <w:p>
@@ -4814,18 +5569,77 @@
           <w:i/>
           <w:iCs/>
         </w:rPr>
-        <w:t>Principal Component Analysis</w:t>
-      </w:r>
+        <w:t xml:space="preserve">Principal </w:t>
+      </w:r>
+      <w:proofErr w:type="spellStart"/>
+      <w:r>
+        <w:rPr>
+          <w:i/>
+          <w:iCs/>
+        </w:rPr>
+        <w:t>Component</w:t>
+      </w:r>
+      <w:proofErr w:type="spellEnd"/>
+      <w:r>
+        <w:rPr>
+          <w:i/>
+          <w:iCs/>
+        </w:rPr>
+        <w:t xml:space="preserve"> </w:t>
+      </w:r>
+      <w:proofErr w:type="spellStart"/>
+      <w:r>
+        <w:rPr>
+          <w:i/>
+          <w:iCs/>
+        </w:rPr>
+        <w:t>Analysis</w:t>
+      </w:r>
+      <w:proofErr w:type="spellEnd"/>
       <w:r>
         <w:t xml:space="preserve">) se focam em encontrar uma representação dos dados num subespaço linear de dimensão reduzida que captura as maiores variâncias nos dados, o </w:t>
       </w:r>
-      <w:r>
-        <w:rPr>
-          <w:i/>
-          <w:iCs/>
-        </w:rPr>
-        <w:t>Fisher's Linear Discriminant Analysis</w:t>
-      </w:r>
+      <w:proofErr w:type="spellStart"/>
+      <w:r>
+        <w:rPr>
+          <w:i/>
+          <w:iCs/>
+        </w:rPr>
+        <w:t>Fisher's</w:t>
+      </w:r>
+      <w:proofErr w:type="spellEnd"/>
+      <w:r>
+        <w:rPr>
+          <w:i/>
+          <w:iCs/>
+        </w:rPr>
+        <w:t xml:space="preserve"> Linear </w:t>
+      </w:r>
+      <w:proofErr w:type="spellStart"/>
+      <w:r>
+        <w:rPr>
+          <w:i/>
+          <w:iCs/>
+        </w:rPr>
+        <w:t>Discriminant</w:t>
+      </w:r>
+      <w:proofErr w:type="spellEnd"/>
+      <w:r>
+        <w:rPr>
+          <w:i/>
+          <w:iCs/>
+        </w:rPr>
+        <w:t xml:space="preserve"> </w:t>
+      </w:r>
+      <w:proofErr w:type="spellStart"/>
+      <w:r>
+        <w:rPr>
+          <w:i/>
+          <w:iCs/>
+        </w:rPr>
+        <w:t>Analysis</w:t>
+      </w:r>
+      <w:proofErr w:type="spellEnd"/>
       <w:r>
         <w:t xml:space="preserve"> (</w:t>
       </w:r>
@@ -4857,6 +5671,7 @@
       <w:r>
         <w:t xml:space="preserve"> não tem em conta a informação das classes, ou seja, não leva em consideração as </w:t>
       </w:r>
+      <w:proofErr w:type="spellStart"/>
       <w:r>
         <w:rPr>
           <w:i/>
@@ -4864,6 +5679,7 @@
         </w:rPr>
         <w:t>labels</w:t>
       </w:r>
+      <w:proofErr w:type="spellEnd"/>
       <w:r>
         <w:t xml:space="preserve"> dos dados ao determinar as direções de máxima variância. Embora isso seja útil para representação dos dados, as direções de maior variância nem sempre são as melhores para discriminar duas classes distintas.</w:t>
       </w:r>
@@ -4890,11 +5706,28 @@
           <w:i/>
           <w:iCs/>
         </w:rPr>
-        <w:t>Fisher (Fisher's ratio)</w:t>
+        <w:t>Fisher (</w:t>
+      </w:r>
+      <w:proofErr w:type="spellStart"/>
+      <w:r>
+        <w:rPr>
+          <w:i/>
+          <w:iCs/>
+        </w:rPr>
+        <w:t>Fisher's</w:t>
+      </w:r>
+      <w:proofErr w:type="spellEnd"/>
+      <w:r>
+        <w:rPr>
+          <w:i/>
+          <w:iCs/>
+        </w:rPr>
+        <w:t xml:space="preserve"> ratio)</w:t>
       </w:r>
       <w:r>
         <w:t>, que mede a relação entre a variância entre classes (</w:t>
       </w:r>
+      <w:proofErr w:type="spellStart"/>
       <w:r>
         <w:rPr>
           <w:i/>
@@ -4902,9 +5735,11 @@
         </w:rPr>
         <w:t>inter-class</w:t>
       </w:r>
+      <w:proofErr w:type="spellEnd"/>
       <w:r>
         <w:t>) e a variância dentro de cada classe (</w:t>
       </w:r>
+      <w:proofErr w:type="spellStart"/>
       <w:r>
         <w:rPr>
           <w:i/>
@@ -4912,6 +5747,7 @@
         </w:rPr>
         <w:t>intra-class</w:t>
       </w:r>
+      <w:proofErr w:type="spellEnd"/>
       <w:r>
         <w:t xml:space="preserve">). Ao maximizar esta razão, o </w:t>
       </w:r>
@@ -5002,6 +5838,7 @@
       <w:r>
         <w:t xml:space="preserve"> da biblioteca </w:t>
       </w:r>
+      <w:proofErr w:type="spellStart"/>
       <w:r>
         <w:rPr>
           <w:i/>
@@ -5009,6 +5846,7 @@
         </w:rPr>
         <w:t>scipy</w:t>
       </w:r>
+      <w:proofErr w:type="spellEnd"/>
       <w:r>
         <w:t>, no entanto este é implementado da seguinte forma:</w:t>
       </w:r>
@@ -5454,7 +6292,21 @@
         <w:rPr>
           <w:rFonts w:eastAsiaTheme="minorEastAsia"/>
         </w:rPr>
-        <w:t>Calcular o Hiperplano de decisão no novo espaço</w:t>
+        <w:t xml:space="preserve">Calcular o </w:t>
+      </w:r>
+      <w:proofErr w:type="spellStart"/>
+      <w:r>
+        <w:rPr>
+          <w:rFonts w:eastAsiaTheme="minorEastAsia"/>
+        </w:rPr>
+        <w:t>Hiperplano</w:t>
+      </w:r>
+      <w:proofErr w:type="spellEnd"/>
+      <w:r>
+        <w:rPr>
+          <w:rFonts w:eastAsiaTheme="minorEastAsia"/>
+        </w:rPr>
+        <w:t xml:space="preserve"> de decisão no novo espaço</w:t>
       </w:r>
     </w:p>
     <w:p>
@@ -5569,7 +6421,15 @@
         <w:jc w:val="both"/>
       </w:pPr>
       <w:r>
-        <w:t xml:space="preserve">Classificar dados segundo este hiperplano, </w:t>
+        <w:t xml:space="preserve">Classificar dados segundo este </w:t>
+      </w:r>
+      <w:proofErr w:type="spellStart"/>
+      <w:r>
+        <w:t>hiperplano</w:t>
+      </w:r>
+      <w:proofErr w:type="spellEnd"/>
+      <w:r>
+        <w:t xml:space="preserve">, </w:t>
       </w:r>
       <w:r>
         <w:rPr>
@@ -5590,13 +6450,13 @@
           <w:i/>
           <w:iCs/>
         </w:rPr>
-      </w:r>
-      <w:r>
-        <w:rPr>
-          <w:i/>
-          <w:iCs/>
-        </w:rPr>
         <w:instrText xml:space="preserve"> \* MERGEFORMAT </w:instrText>
+      </w:r>
+      <w:r>
+        <w:rPr>
+          <w:i/>
+          <w:iCs/>
+        </w:rPr>
       </w:r>
       <w:r>
         <w:rPr>
@@ -5643,6 +6503,9 @@
         <w:jc w:val="center"/>
       </w:pPr>
       <w:r>
+        <w:rPr>
+          <w:noProof/>
+        </w:rPr>
         <w:drawing>
           <wp:inline distT="0" distB="0" distL="0" distR="0" wp14:anchorId="4FCFE263" wp14:editId="4872A555">
             <wp:extent cx="4384040" cy="2616300"/>
@@ -5690,48 +6553,36 @@
       <w:r>
         <w:t xml:space="preserve">Figura </w:t>
       </w:r>
-      <w:r>
-        <w:fldChar w:fldCharType="begin"/>
-      </w:r>
-      <w:r>
-        <w:instrText xml:space="preserve"> STYLEREF 1 \s </w:instrText>
-      </w:r>
-      <w:r>
-        <w:fldChar w:fldCharType="separate"/>
-      </w:r>
-      <w:r>
-        <w:rPr>
-          <w:noProof/>
-        </w:rPr>
-        <w:t>2</w:t>
-      </w:r>
-      <w:r>
-        <w:fldChar w:fldCharType="end"/>
-      </w:r>
+      <w:fldSimple w:instr=" STYLEREF 1 \s ">
+        <w:r>
+          <w:rPr>
+            <w:noProof/>
+          </w:rPr>
+          <w:t>2</w:t>
+        </w:r>
+      </w:fldSimple>
       <w:r>
         <w:noBreakHyphen/>
       </w:r>
-      <w:r>
-        <w:fldChar w:fldCharType="begin"/>
-      </w:r>
-      <w:r>
-        <w:instrText xml:space="preserve"> SEQ Figura \* ARABIC \s 1 </w:instrText>
-      </w:r>
-      <w:r>
-        <w:fldChar w:fldCharType="separate"/>
-      </w:r>
-      <w:r>
-        <w:rPr>
-          <w:noProof/>
-        </w:rPr>
-        <w:t>2</w:t>
-      </w:r>
-      <w:r>
-        <w:fldChar w:fldCharType="end"/>
-      </w:r>
+      <w:fldSimple w:instr=" SEQ Figura \* ARABIC \s 1 ">
+        <w:r>
+          <w:rPr>
+            <w:noProof/>
+          </w:rPr>
+          <w:t>2</w:t>
+        </w:r>
+      </w:fldSimple>
       <w:bookmarkEnd w:id="13"/>
       <w:r>
-        <w:t xml:space="preserve"> - Hiperplano de decisão do Fisher LDA</w:t>
+        <w:t xml:space="preserve"> - </w:t>
+      </w:r>
+      <w:proofErr w:type="spellStart"/>
+      <w:r>
+        <w:t>Hiperplano</w:t>
+      </w:r>
+      <w:proofErr w:type="spellEnd"/>
+      <w:r>
+        <w:t xml:space="preserve"> de decisão do Fisher LDA</w:t>
       </w:r>
       <w:bookmarkEnd w:id="14"/>
     </w:p>
@@ -5754,11 +6605,21 @@
           <w:i/>
           <w:iCs/>
         </w:rPr>
-        <w:t>cross-validation</w:t>
-      </w:r>
+        <w:t>cross-</w:t>
+      </w:r>
+      <w:proofErr w:type="spellStart"/>
+      <w:r>
+        <w:rPr>
+          <w:i/>
+          <w:iCs/>
+        </w:rPr>
+        <w:t>validation</w:t>
+      </w:r>
+      <w:proofErr w:type="spellEnd"/>
       <w:r>
         <w:t xml:space="preserve">, que é uma técnica que parte o </w:t>
       </w:r>
+      <w:proofErr w:type="spellStart"/>
       <w:r>
         <w:rPr>
           <w:i/>
@@ -5766,6 +6627,7 @@
         </w:rPr>
         <w:t>dataset</w:t>
       </w:r>
+      <w:proofErr w:type="spellEnd"/>
       <w:r>
         <w:t xml:space="preserve"> em k partições, onde 1 delas é escolhida para teste e as restantes k-1 são utilizadas para treino, este processo é repetido k vezes. Isto permite obter resultados médios </w:t>
       </w:r>
@@ -5788,11 +6650,21 @@
         <w:pStyle w:val="Ttulo1"/>
       </w:pPr>
       <w:bookmarkStart w:id="16" w:name="_Toc193486291"/>
+      <w:proofErr w:type="spellStart"/>
       <w:r>
         <w:lastRenderedPageBreak/>
-        <w:t>Resultados e Comparações</w:t>
+        <w:t>Resultados</w:t>
+      </w:r>
+      <w:proofErr w:type="spellEnd"/>
+      <w:r>
+        <w:t xml:space="preserve"> e </w:t>
+      </w:r>
+      <w:proofErr w:type="spellStart"/>
+      <w:r>
+        <w:t>Comparações</w:t>
       </w:r>
       <w:bookmarkEnd w:id="16"/>
+      <w:proofErr w:type="spellEnd"/>
     </w:p>
     <w:p>
       <w:r>
@@ -5827,8 +6699,13 @@
         <w:pStyle w:val="Ttulo3"/>
       </w:pPr>
       <w:bookmarkStart w:id="19" w:name="_Toc193486294"/>
-      <w:r>
-        <w:t>Mahalanobis Distance Discriminant</w:t>
+      <w:proofErr w:type="spellStart"/>
+      <w:r>
+        <w:t>Mahalanobis</w:t>
+      </w:r>
+      <w:proofErr w:type="spellEnd"/>
+      <w:r>
+        <w:t xml:space="preserve"> Distance Discriminant</w:t>
       </w:r>
       <w:bookmarkEnd w:id="19"/>
     </w:p>
@@ -5860,11 +6737,21 @@
         <w:pStyle w:val="Ttulo1"/>
       </w:pPr>
       <w:bookmarkStart w:id="21" w:name="_Toc193486296"/>
+      <w:proofErr w:type="spellStart"/>
       <w:r>
         <w:lastRenderedPageBreak/>
-        <w:t>Discussão e Conclusão</w:t>
+        <w:t>Discussão</w:t>
+      </w:r>
+      <w:proofErr w:type="spellEnd"/>
+      <w:r>
+        <w:t xml:space="preserve"> e </w:t>
+      </w:r>
+      <w:proofErr w:type="spellStart"/>
+      <w:r>
+        <w:t>Conclusão</w:t>
       </w:r>
       <w:bookmarkEnd w:id="21"/>
+      <w:proofErr w:type="spellEnd"/>
     </w:p>
     <w:p>
       <w:pPr>
@@ -5892,11 +6779,13 @@
         <w:pStyle w:val="Ttulo1"/>
       </w:pPr>
       <w:bookmarkStart w:id="22" w:name="_Toc193486297"/>
+      <w:proofErr w:type="spellStart"/>
       <w:r>
         <w:lastRenderedPageBreak/>
         <w:t>Referências</w:t>
       </w:r>
       <w:bookmarkEnd w:id="22"/>
+      <w:proofErr w:type="spellEnd"/>
     </w:p>
     <w:p>
       <w:pPr>
@@ -5976,7 +6865,21 @@
         <w:rPr>
           <w:lang w:val="en-GB"/>
         </w:rPr>
-        <w:t xml:space="preserve">Alexander. ‘Mahalanobis Distance: Simple Definition, Examples’. Statistics How To, 8 May 2024. </w:t>
+        <w:t>Alexander. ‘</w:t>
+      </w:r>
+      <w:proofErr w:type="spellStart"/>
+      <w:r>
+        <w:rPr>
+          <w:lang w:val="en-GB"/>
+        </w:rPr>
+        <w:t>Mahalanobis</w:t>
+      </w:r>
+      <w:proofErr w:type="spellEnd"/>
+      <w:r>
+        <w:rPr>
+          <w:lang w:val="en-GB"/>
+        </w:rPr>
+        <w:t xml:space="preserve"> Distance: Simple Definition, Examples’. Statistics How To, 8 May 2024. </w:t>
       </w:r>
       <w:hyperlink r:id="rId11" w:history="1">
         <w:r>
@@ -5998,11 +6901,19 @@
           <w:numId w:val="21"/>
         </w:numPr>
       </w:pPr>
+      <w:proofErr w:type="spellStart"/>
       <w:r>
         <w:rPr>
           <w:lang w:val="en-GB"/>
         </w:rPr>
-        <w:t xml:space="preserve">GeeksforGeeks. ‘Euclidean Distance | Formula, Derivation &amp; Solved Examples’, 18:50:03+00:00. </w:t>
+        <w:t>GeeksforGeeks</w:t>
+      </w:r>
+      <w:proofErr w:type="spellEnd"/>
+      <w:r>
+        <w:rPr>
+          <w:lang w:val="en-GB"/>
+        </w:rPr>
+        <w:t xml:space="preserve">. ‘Euclidean Distance | Formula, Derivation &amp; Solved Examples’, 18:50:03+00:00. </w:t>
       </w:r>
       <w:hyperlink r:id="rId12" w:history="1">
         <w:r>
@@ -6018,6 +6929,100 @@
     </w:p>
     <w:p>
       <w:pPr>
+        <w:pStyle w:val="PargrafodaLista"/>
+        <w:numPr>
+          <w:ilvl w:val="0"/>
+          <w:numId w:val="21"/>
+        </w:numPr>
+        <w:rPr>
+          <w:lang w:val="en-GB"/>
+        </w:rPr>
+      </w:pPr>
+      <w:r>
+        <w:rPr>
+          <w:lang w:val="en-GB"/>
+        </w:rPr>
+        <w:t xml:space="preserve">Wei, </w:t>
+      </w:r>
+      <w:proofErr w:type="spellStart"/>
+      <w:r>
+        <w:rPr>
+          <w:lang w:val="en-GB"/>
+        </w:rPr>
+        <w:t>Dagang</w:t>
+      </w:r>
+      <w:proofErr w:type="spellEnd"/>
+      <w:r>
+        <w:rPr>
+          <w:lang w:val="en-GB"/>
+        </w:rPr>
+        <w:t xml:space="preserve">. ‘Demystifying Machine Learning: Normalization’. </w:t>
+      </w:r>
+      <w:r>
+        <w:rPr>
+          <w:i/>
+          <w:iCs/>
+          <w:lang w:val="en-GB"/>
+        </w:rPr>
+        <w:t>Medium</w:t>
+      </w:r>
+      <w:r>
+        <w:rPr>
+          <w:lang w:val="en-GB"/>
+        </w:rPr>
+        <w:t xml:space="preserve"> (blog), 12 February 2025. </w:t>
+      </w:r>
+      <w:hyperlink r:id="rId13" w:history="1">
+        <w:r>
+          <w:rPr>
+            <w:rStyle w:val="Hiperligao"/>
+            <w:lang w:val="en-GB"/>
+          </w:rPr>
+          <w:t>https://medium.com/@weidagang/demystifying-machine-learning-normalization-0cdb8b281234</w:t>
+        </w:r>
+      </w:hyperlink>
+      <w:r>
+        <w:rPr>
+          <w:lang w:val="en-GB"/>
+        </w:rPr>
+        <w:t>.</w:t>
+      </w:r>
+    </w:p>
+    <w:p>
+      <w:pPr>
+        <w:pStyle w:val="PargrafodaLista"/>
+        <w:numPr>
+          <w:ilvl w:val="0"/>
+          <w:numId w:val="21"/>
+        </w:numPr>
+        <w:rPr>
+          <w:lang w:val="en-GB"/>
+        </w:rPr>
+      </w:pPr>
+      <w:r>
+        <w:rPr>
+          <w:lang w:val="en-GB"/>
+        </w:rPr>
+        <w:t xml:space="preserve">‘T-Test, Chi-Square, ANOVA, Regression, Correlation...’ Accessed 21 March 2025. </w:t>
+      </w:r>
+      <w:hyperlink r:id="rId14" w:history="1">
+        <w:r>
+          <w:rPr>
+            <w:rStyle w:val="Hiperligao"/>
+            <w:lang w:val="en-GB"/>
+          </w:rPr>
+          <w:t>https://datatab.net/tutorial/kruskal-wallis-test</w:t>
+        </w:r>
+      </w:hyperlink>
+      <w:r>
+        <w:rPr>
+          <w:lang w:val="en-GB"/>
+        </w:rPr>
+        <w:t>.</w:t>
+      </w:r>
+    </w:p>
+    <w:p>
+      <w:pPr>
         <w:ind w:left="360"/>
         <w:jc w:val="both"/>
         <w:rPr>
@@ -6026,7 +7031,7 @@
       </w:pPr>
     </w:p>
     <w:sectPr>
-      <w:headerReference w:type="default" r:id="rId13"/>
+      <w:headerReference w:type="default" r:id="rId15"/>
       <w:pgSz w:w="11906" w:h="16838"/>
       <w:pgMar w:top="1417" w:right="1701" w:bottom="1417" w:left="1701" w:header="708" w:footer="708" w:gutter="0"/>
       <w:cols w:space="708"/>
@@ -9433,6 +10438,7 @@
   <w:style w:type="character" w:default="1" w:styleId="Tipodeletrapredefinidodopargrafo">
     <w:name w:val="Default Paragraph Font"/>
     <w:uiPriority w:val="1"/>
+    <w:semiHidden/>
     <w:unhideWhenUsed/>
   </w:style>
   <w:style w:type="table" w:default="1" w:styleId="Tabelanormal">

</xml_diff>